<commit_message>
MaJ des pages HTML/CSS
</commit_message>
<xml_diff>
--- a/campusContest.docx
+++ b/campusContest.docx
@@ -9,6 +9,8 @@
           <w:iCs/>
         </w:rPr>
       </w:pPr>
+      <w:bookmarkStart w:id="0" w:name="_GoBack"/>
+      <w:bookmarkEnd w:id="0"/>
       <w:r>
         <w:rPr>
           <w:b/>
@@ -31,107 +33,12 @@
     <w:p>
       <w:pPr>
         <w:rPr>
-          <w:u w:val="single"/>
+          <w:i/>
+          <w:iCs/>
         </w:rPr>
       </w:pPr>
-      <w:r>
-        <w:rPr>
-          <w:u w:val="single"/>
-        </w:rPr>
-        <w:t>Mardi 17 Décembre 2019</w:t>
-      </w:r>
-      <w:r>
-        <w:rPr>
-          <w:u w:val="single"/>
-        </w:rPr>
-        <w:t> :</w:t>
-      </w:r>
     </w:p>
-    <w:p>
-      <w:pPr>
-        <w:pStyle w:val="Paragraphedeliste"/>
-        <w:numPr>
-          <w:ilvl w:val="0"/>
-          <w:numId w:val="1"/>
-        </w:numPr>
-      </w:pPr>
-      <w:r>
-        <w:t>Initialisation</w:t>
-      </w:r>
-      <w:bookmarkStart w:id="0" w:name="_GoBack"/>
-      <w:bookmarkEnd w:id="0"/>
-      <w:r>
-        <w:t xml:space="preserve"> du GIT</w:t>
-      </w:r>
-    </w:p>
-    <w:p>
-      <w:pPr>
-        <w:pStyle w:val="Paragraphedeliste"/>
-        <w:numPr>
-          <w:ilvl w:val="0"/>
-          <w:numId w:val="1"/>
-        </w:numPr>
-      </w:pPr>
-      <w:r>
-        <w:t xml:space="preserve">Création </w:t>
-      </w:r>
-      <w:r>
-        <w:t>du Wireframe du</w:t>
-      </w:r>
-      <w:r>
-        <w:t xml:space="preserve"> site : </w:t>
-      </w:r>
-      <w:r>
-        <w:t>4</w:t>
-      </w:r>
-      <w:r>
-        <w:t xml:space="preserve"> pages de prévues (page principale</w:t>
-      </w:r>
-      <w:r>
-        <w:t xml:space="preserve">, </w:t>
-      </w:r>
-      <w:r>
-        <w:t>présentation</w:t>
-      </w:r>
-      <w:r>
-        <w:t xml:space="preserve"> personnelle, présentation professionnel, for</w:t>
-      </w:r>
-      <w:r>
-        <w:t>mulaire de contact</w:t>
-      </w:r>
-      <w:r>
-        <w:t>).</w:t>
-      </w:r>
-    </w:p>
-    <w:p>
-      <w:pPr>
-        <w:pStyle w:val="Paragraphedeliste"/>
-        <w:numPr>
-          <w:ilvl w:val="0"/>
-          <w:numId w:val="1"/>
-        </w:numPr>
-      </w:pPr>
-      <w:r>
-        <w:t>Débuter la c</w:t>
-      </w:r>
-      <w:r>
-        <w:t>réation</w:t>
-      </w:r>
-      <w:r>
-        <w:t xml:space="preserve"> d</w:t>
-      </w:r>
-      <w:r>
-        <w:t>u Prototype</w:t>
-      </w:r>
-      <w:r>
-        <w:t xml:space="preserve"> du site.</w:t>
-      </w:r>
-    </w:p>
-    <w:p>
-      <w:pPr>
-        <w:ind w:left="360"/>
-      </w:pPr>
-    </w:p>
+    <w:p/>
     <w:p>
       <w:pPr>
         <w:ind w:left="360"/>
@@ -216,7 +123,6 @@
         </w:numPr>
       </w:pPr>
       <w:r>
-        <w:lastRenderedPageBreak/>
         <w:t>Page p</w:t>
       </w:r>
       <w:r>
@@ -289,6 +195,7 @@
         </w:numPr>
       </w:pPr>
       <w:r>
+        <w:lastRenderedPageBreak/>
         <w:t xml:space="preserve">Page professionnelle : </w:t>
       </w:r>
       <w:hyperlink r:id="rId9" w:history="1">
@@ -359,7 +266,6 @@
         </w:rPr>
       </w:pPr>
       <w:r>
-        <w:lastRenderedPageBreak/>
         <w:t xml:space="preserve">Formulaire contact : </w:t>
       </w:r>
       <w:hyperlink r:id="rId11" w:history="1">
@@ -375,10 +281,10 @@
           <w:noProof/>
         </w:rPr>
         <w:drawing>
-          <wp:inline distT="0" distB="0" distL="0" distR="0" wp14:anchorId="0052DCA1" wp14:editId="05E6C01E">
-            <wp:extent cx="4114800" cy="2583180"/>
-            <wp:effectExtent l="0" t="0" r="0" b="7620"/>
-            <wp:docPr id="4" name="Image 4"/>
+          <wp:inline distT="0" distB="0" distL="0" distR="0" wp14:anchorId="4235FC1B" wp14:editId="0B01AC3F">
+            <wp:extent cx="4084320" cy="2567940"/>
+            <wp:effectExtent l="0" t="0" r="0" b="3810"/>
+            <wp:docPr id="5" name="Image 5"/>
             <wp:cNvGraphicFramePr>
               <a:graphicFrameLocks xmlns:a="http://schemas.openxmlformats.org/drawingml/2006/main" noChangeAspect="1"/>
             </wp:cNvGraphicFramePr>
@@ -390,14 +296,14 @@
                     <pic:cNvPicPr/>
                   </pic:nvPicPr>
                   <pic:blipFill rotWithShape="1">
-                    <a:blip r:embed="rId10"/>
-                    <a:srcRect l="15385" t="17322" r="15385" b="5413"/>
+                    <a:blip r:embed="rId12"/>
+                    <a:srcRect l="15257" t="18006" r="16026" b="5185"/>
                     <a:stretch/>
                   </pic:blipFill>
                   <pic:spPr bwMode="auto">
                     <a:xfrm>
                       <a:off x="0" y="0"/>
-                      <a:ext cx="4114800" cy="2583180"/>
+                      <a:ext cx="4084320" cy="2567940"/>
                     </a:xfrm>
                     <a:prstGeom prst="rect">
                       <a:avLst/>
@@ -419,6 +325,27 @@
       </w:r>
     </w:p>
     <w:p/>
+    <w:p>
+      <w:pPr>
+        <w:ind w:left="360"/>
+      </w:pPr>
+      <w:r>
+        <w:t>Page du GIT :</w:t>
+      </w:r>
+    </w:p>
+    <w:p>
+      <w:pPr>
+        <w:ind w:left="360"/>
+      </w:pPr>
+      <w:hyperlink r:id="rId13" w:history="1">
+        <w:r>
+          <w:rPr>
+            <w:rStyle w:val="Lienhypertexte"/>
+          </w:rPr>
+          <w:t>https://github.com/Elatha-Fomoir/CampusContestB1</w:t>
+        </w:r>
+      </w:hyperlink>
+    </w:p>
     <w:p>
       <w:pPr>
         <w:ind w:left="360"/>

</xml_diff>

<commit_message>
MaJ du dossier portfolio ajout du pdf de cahier des charges
</commit_message>
<xml_diff>
--- a/campusContest.docx
+++ b/campusContest.docx
@@ -9,8 +9,6 @@
           <w:iCs/>
         </w:rPr>
       </w:pPr>
-      <w:bookmarkStart w:id="0" w:name="_GoBack"/>
-      <w:bookmarkEnd w:id="0"/>
       <w:r>
         <w:rPr>
           <w:b/>
@@ -30,6 +28,546 @@
         <w:t>MARQUAILLE Antoine</w:t>
       </w:r>
     </w:p>
+    <w:sdt>
+      <w:sdtPr>
+        <w:rPr>
+          <w:rFonts w:asciiTheme="minorHAnsi" w:eastAsiaTheme="minorHAnsi" w:hAnsiTheme="minorHAnsi" w:cstheme="minorBidi"/>
+          <w:color w:val="auto"/>
+          <w:sz w:val="22"/>
+          <w:szCs w:val="22"/>
+          <w:lang w:eastAsia="en-US"/>
+        </w:rPr>
+        <w:id w:val="-311571682"/>
+        <w:docPartObj>
+          <w:docPartGallery w:val="Table of Contents"/>
+          <w:docPartUnique/>
+        </w:docPartObj>
+      </w:sdtPr>
+      <w:sdtEndPr>
+        <w:rPr>
+          <w:b/>
+          <w:bCs/>
+        </w:rPr>
+      </w:sdtEndPr>
+      <w:sdtContent>
+        <w:p>
+          <w:pPr>
+            <w:pStyle w:val="En-ttedetabledesmatires"/>
+          </w:pPr>
+          <w:r>
+            <w:t>Table des matières</w:t>
+          </w:r>
+        </w:p>
+        <w:p>
+          <w:pPr>
+            <w:pStyle w:val="TM1"/>
+            <w:tabs>
+              <w:tab w:val="right" w:leader="dot" w:pos="9350"/>
+            </w:tabs>
+            <w:rPr>
+              <w:rFonts w:eastAsiaTheme="minorEastAsia"/>
+              <w:noProof/>
+              <w:lang w:eastAsia="fr-FR"/>
+            </w:rPr>
+          </w:pPr>
+          <w:r>
+            <w:fldChar w:fldCharType="begin"/>
+          </w:r>
+          <w:r>
+            <w:instrText xml:space="preserve"> TOC \o "1-3" \h \z \u </w:instrText>
+          </w:r>
+          <w:r>
+            <w:fldChar w:fldCharType="separate"/>
+          </w:r>
+          <w:hyperlink w:anchor="_Toc27777397" w:history="1">
+            <w:r>
+              <w:rPr>
+                <w:rStyle w:val="Lienhypertexte"/>
+                <w:noProof/>
+              </w:rPr>
+              <w:t>1 – Présentation du projet</w:t>
+            </w:r>
+            <w:r>
+              <w:rPr>
+                <w:noProof/>
+                <w:webHidden/>
+              </w:rPr>
+              <w:tab/>
+            </w:r>
+            <w:r>
+              <w:rPr>
+                <w:noProof/>
+                <w:webHidden/>
+              </w:rPr>
+              <w:fldChar w:fldCharType="begin"/>
+            </w:r>
+            <w:r>
+              <w:rPr>
+                <w:noProof/>
+                <w:webHidden/>
+              </w:rPr>
+              <w:instrText xml:space="preserve"> PAGEREF _Toc27777397 \h </w:instrText>
+            </w:r>
+            <w:r>
+              <w:rPr>
+                <w:noProof/>
+                <w:webHidden/>
+              </w:rPr>
+            </w:r>
+            <w:r>
+              <w:rPr>
+                <w:noProof/>
+                <w:webHidden/>
+              </w:rPr>
+              <w:fldChar w:fldCharType="separate"/>
+            </w:r>
+            <w:r>
+              <w:rPr>
+                <w:noProof/>
+                <w:webHidden/>
+              </w:rPr>
+              <w:t>1</w:t>
+            </w:r>
+            <w:r>
+              <w:rPr>
+                <w:noProof/>
+                <w:webHidden/>
+              </w:rPr>
+              <w:fldChar w:fldCharType="end"/>
+            </w:r>
+          </w:hyperlink>
+        </w:p>
+        <w:p>
+          <w:pPr>
+            <w:pStyle w:val="TM1"/>
+            <w:tabs>
+              <w:tab w:val="right" w:leader="dot" w:pos="9350"/>
+            </w:tabs>
+            <w:rPr>
+              <w:rFonts w:eastAsiaTheme="minorEastAsia"/>
+              <w:noProof/>
+              <w:lang w:eastAsia="fr-FR"/>
+            </w:rPr>
+          </w:pPr>
+          <w:hyperlink w:anchor="_Toc27777398" w:history="1">
+            <w:r>
+              <w:rPr>
+                <w:rStyle w:val="Lienhypertexte"/>
+                <w:noProof/>
+              </w:rPr>
+              <w:t>2 – Langages utilisés</w:t>
+            </w:r>
+            <w:r>
+              <w:rPr>
+                <w:noProof/>
+                <w:webHidden/>
+              </w:rPr>
+              <w:tab/>
+            </w:r>
+            <w:r>
+              <w:rPr>
+                <w:noProof/>
+                <w:webHidden/>
+              </w:rPr>
+              <w:fldChar w:fldCharType="begin"/>
+            </w:r>
+            <w:r>
+              <w:rPr>
+                <w:noProof/>
+                <w:webHidden/>
+              </w:rPr>
+              <w:instrText xml:space="preserve"> PAGEREF _Toc27777398 \h </w:instrText>
+            </w:r>
+            <w:r>
+              <w:rPr>
+                <w:noProof/>
+                <w:webHidden/>
+              </w:rPr>
+            </w:r>
+            <w:r>
+              <w:rPr>
+                <w:noProof/>
+                <w:webHidden/>
+              </w:rPr>
+              <w:fldChar w:fldCharType="separate"/>
+            </w:r>
+            <w:r>
+              <w:rPr>
+                <w:noProof/>
+                <w:webHidden/>
+              </w:rPr>
+              <w:t>1</w:t>
+            </w:r>
+            <w:r>
+              <w:rPr>
+                <w:noProof/>
+                <w:webHidden/>
+              </w:rPr>
+              <w:fldChar w:fldCharType="end"/>
+            </w:r>
+          </w:hyperlink>
+        </w:p>
+        <w:p>
+          <w:pPr>
+            <w:pStyle w:val="TM1"/>
+            <w:tabs>
+              <w:tab w:val="right" w:leader="dot" w:pos="9350"/>
+            </w:tabs>
+            <w:rPr>
+              <w:rFonts w:eastAsiaTheme="minorEastAsia"/>
+              <w:noProof/>
+              <w:lang w:eastAsia="fr-FR"/>
+            </w:rPr>
+          </w:pPr>
+          <w:hyperlink w:anchor="_Toc27777399" w:history="1">
+            <w:r>
+              <w:rPr>
+                <w:rStyle w:val="Lienhypertexte"/>
+                <w:noProof/>
+              </w:rPr>
+              <w:t>3 – Wireframe du portfolio</w:t>
+            </w:r>
+            <w:r>
+              <w:rPr>
+                <w:noProof/>
+                <w:webHidden/>
+              </w:rPr>
+              <w:tab/>
+            </w:r>
+            <w:r>
+              <w:rPr>
+                <w:noProof/>
+                <w:webHidden/>
+              </w:rPr>
+              <w:fldChar w:fldCharType="begin"/>
+            </w:r>
+            <w:r>
+              <w:rPr>
+                <w:noProof/>
+                <w:webHidden/>
+              </w:rPr>
+              <w:instrText xml:space="preserve"> PAGEREF _Toc27777399 \h </w:instrText>
+            </w:r>
+            <w:r>
+              <w:rPr>
+                <w:noProof/>
+                <w:webHidden/>
+              </w:rPr>
+            </w:r>
+            <w:r>
+              <w:rPr>
+                <w:noProof/>
+                <w:webHidden/>
+              </w:rPr>
+              <w:fldChar w:fldCharType="separate"/>
+            </w:r>
+            <w:r>
+              <w:rPr>
+                <w:noProof/>
+                <w:webHidden/>
+              </w:rPr>
+              <w:t>2</w:t>
+            </w:r>
+            <w:r>
+              <w:rPr>
+                <w:noProof/>
+                <w:webHidden/>
+              </w:rPr>
+              <w:fldChar w:fldCharType="end"/>
+            </w:r>
+          </w:hyperlink>
+        </w:p>
+        <w:p>
+          <w:pPr>
+            <w:pStyle w:val="TM1"/>
+            <w:tabs>
+              <w:tab w:val="right" w:leader="dot" w:pos="9350"/>
+            </w:tabs>
+            <w:rPr>
+              <w:rFonts w:eastAsiaTheme="minorEastAsia"/>
+              <w:noProof/>
+              <w:lang w:eastAsia="fr-FR"/>
+            </w:rPr>
+          </w:pPr>
+          <w:hyperlink w:anchor="_Toc27777400" w:history="1">
+            <w:r>
+              <w:rPr>
+                <w:rStyle w:val="Lienhypertexte"/>
+                <w:noProof/>
+              </w:rPr>
+              <w:t>4 – Maquette du site</w:t>
+            </w:r>
+            <w:r>
+              <w:rPr>
+                <w:noProof/>
+                <w:webHidden/>
+              </w:rPr>
+              <w:tab/>
+            </w:r>
+            <w:r>
+              <w:rPr>
+                <w:noProof/>
+                <w:webHidden/>
+              </w:rPr>
+              <w:fldChar w:fldCharType="begin"/>
+            </w:r>
+            <w:r>
+              <w:rPr>
+                <w:noProof/>
+                <w:webHidden/>
+              </w:rPr>
+              <w:instrText xml:space="preserve"> PAGEREF _Toc27777400 \h </w:instrText>
+            </w:r>
+            <w:r>
+              <w:rPr>
+                <w:noProof/>
+                <w:webHidden/>
+              </w:rPr>
+            </w:r>
+            <w:r>
+              <w:rPr>
+                <w:noProof/>
+                <w:webHidden/>
+              </w:rPr>
+              <w:fldChar w:fldCharType="separate"/>
+            </w:r>
+            <w:r>
+              <w:rPr>
+                <w:noProof/>
+                <w:webHidden/>
+              </w:rPr>
+              <w:t>4</w:t>
+            </w:r>
+            <w:r>
+              <w:rPr>
+                <w:noProof/>
+                <w:webHidden/>
+              </w:rPr>
+              <w:fldChar w:fldCharType="end"/>
+            </w:r>
+          </w:hyperlink>
+        </w:p>
+        <w:p>
+          <w:pPr>
+            <w:pStyle w:val="TM1"/>
+            <w:tabs>
+              <w:tab w:val="right" w:leader="dot" w:pos="9350"/>
+            </w:tabs>
+            <w:rPr>
+              <w:rFonts w:eastAsiaTheme="minorEastAsia"/>
+              <w:noProof/>
+              <w:lang w:eastAsia="fr-FR"/>
+            </w:rPr>
+          </w:pPr>
+          <w:hyperlink w:anchor="_Toc27777401" w:history="1">
+            <w:r>
+              <w:rPr>
+                <w:rStyle w:val="Lienhypertexte"/>
+                <w:noProof/>
+              </w:rPr>
+              <w:t>5 – Lien du GIT</w:t>
+            </w:r>
+            <w:r>
+              <w:rPr>
+                <w:noProof/>
+                <w:webHidden/>
+              </w:rPr>
+              <w:tab/>
+            </w:r>
+            <w:r>
+              <w:rPr>
+                <w:noProof/>
+                <w:webHidden/>
+              </w:rPr>
+              <w:fldChar w:fldCharType="begin"/>
+            </w:r>
+            <w:r>
+              <w:rPr>
+                <w:noProof/>
+                <w:webHidden/>
+              </w:rPr>
+              <w:instrText xml:space="preserve"> PAGEREF _Toc27777401 \h </w:instrText>
+            </w:r>
+            <w:r>
+              <w:rPr>
+                <w:noProof/>
+                <w:webHidden/>
+              </w:rPr>
+            </w:r>
+            <w:r>
+              <w:rPr>
+                <w:noProof/>
+                <w:webHidden/>
+              </w:rPr>
+              <w:fldChar w:fldCharType="separate"/>
+            </w:r>
+            <w:r>
+              <w:rPr>
+                <w:noProof/>
+                <w:webHidden/>
+              </w:rPr>
+              <w:t>6</w:t>
+            </w:r>
+            <w:r>
+              <w:rPr>
+                <w:noProof/>
+                <w:webHidden/>
+              </w:rPr>
+              <w:fldChar w:fldCharType="end"/>
+            </w:r>
+          </w:hyperlink>
+        </w:p>
+        <w:p>
+          <w:pPr>
+            <w:pStyle w:val="TM1"/>
+            <w:tabs>
+              <w:tab w:val="right" w:leader="dot" w:pos="9350"/>
+            </w:tabs>
+            <w:rPr>
+              <w:rFonts w:eastAsiaTheme="minorEastAsia"/>
+              <w:noProof/>
+              <w:lang w:eastAsia="fr-FR"/>
+            </w:rPr>
+          </w:pPr>
+          <w:hyperlink w:anchor="_Toc27777402" w:history="1">
+            <w:r>
+              <w:rPr>
+                <w:rStyle w:val="Lienhypertexte"/>
+                <w:noProof/>
+              </w:rPr>
+              <w:t>6 – Schéma base de données</w:t>
+            </w:r>
+            <w:r>
+              <w:rPr>
+                <w:noProof/>
+                <w:webHidden/>
+              </w:rPr>
+              <w:tab/>
+            </w:r>
+            <w:r>
+              <w:rPr>
+                <w:noProof/>
+                <w:webHidden/>
+              </w:rPr>
+              <w:fldChar w:fldCharType="begin"/>
+            </w:r>
+            <w:r>
+              <w:rPr>
+                <w:noProof/>
+                <w:webHidden/>
+              </w:rPr>
+              <w:instrText xml:space="preserve"> PAGEREF _Toc27777402 \h </w:instrText>
+            </w:r>
+            <w:r>
+              <w:rPr>
+                <w:noProof/>
+                <w:webHidden/>
+              </w:rPr>
+            </w:r>
+            <w:r>
+              <w:rPr>
+                <w:noProof/>
+                <w:webHidden/>
+              </w:rPr>
+              <w:fldChar w:fldCharType="separate"/>
+            </w:r>
+            <w:r>
+              <w:rPr>
+                <w:noProof/>
+                <w:webHidden/>
+              </w:rPr>
+              <w:t>7</w:t>
+            </w:r>
+            <w:r>
+              <w:rPr>
+                <w:noProof/>
+                <w:webHidden/>
+              </w:rPr>
+              <w:fldChar w:fldCharType="end"/>
+            </w:r>
+          </w:hyperlink>
+        </w:p>
+        <w:p>
+          <w:pPr>
+            <w:pStyle w:val="TM1"/>
+            <w:tabs>
+              <w:tab w:val="right" w:leader="dot" w:pos="9350"/>
+            </w:tabs>
+            <w:rPr>
+              <w:rFonts w:eastAsiaTheme="minorEastAsia"/>
+              <w:noProof/>
+              <w:lang w:eastAsia="fr-FR"/>
+            </w:rPr>
+          </w:pPr>
+          <w:hyperlink w:anchor="_Toc27777403" w:history="1">
+            <w:r>
+              <w:rPr>
+                <w:rStyle w:val="Lienhypertexte"/>
+                <w:noProof/>
+              </w:rPr>
+              <w:t>7 – Planning</w:t>
+            </w:r>
+            <w:r>
+              <w:rPr>
+                <w:noProof/>
+                <w:webHidden/>
+              </w:rPr>
+              <w:tab/>
+            </w:r>
+            <w:r>
+              <w:rPr>
+                <w:noProof/>
+                <w:webHidden/>
+              </w:rPr>
+              <w:fldChar w:fldCharType="begin"/>
+            </w:r>
+            <w:r>
+              <w:rPr>
+                <w:noProof/>
+                <w:webHidden/>
+              </w:rPr>
+              <w:instrText xml:space="preserve"> PAGEREF _Toc27777403 \h </w:instrText>
+            </w:r>
+            <w:r>
+              <w:rPr>
+                <w:noProof/>
+                <w:webHidden/>
+              </w:rPr>
+            </w:r>
+            <w:r>
+              <w:rPr>
+                <w:noProof/>
+                <w:webHidden/>
+              </w:rPr>
+              <w:fldChar w:fldCharType="separate"/>
+            </w:r>
+            <w:r>
+              <w:rPr>
+                <w:noProof/>
+                <w:webHidden/>
+              </w:rPr>
+              <w:t>7</w:t>
+            </w:r>
+            <w:r>
+              <w:rPr>
+                <w:noProof/>
+                <w:webHidden/>
+              </w:rPr>
+              <w:fldChar w:fldCharType="end"/>
+            </w:r>
+          </w:hyperlink>
+        </w:p>
+        <w:p>
+          <w:r>
+            <w:rPr>
+              <w:b/>
+              <w:bCs/>
+            </w:rPr>
+            <w:fldChar w:fldCharType="end"/>
+          </w:r>
+        </w:p>
+      </w:sdtContent>
+    </w:sdt>
     <w:p>
       <w:pPr>
         <w:rPr>
@@ -37,6 +575,108 @@
           <w:iCs/>
         </w:rPr>
       </w:pPr>
+    </w:p>
+    <w:p/>
+    <w:p>
+      <w:pPr>
+        <w:pStyle w:val="Titre1"/>
+      </w:pPr>
+      <w:bookmarkStart w:id="0" w:name="_Toc27777397"/>
+      <w:r>
+        <w:t>1 – Présentation du projet</w:t>
+      </w:r>
+      <w:bookmarkEnd w:id="0"/>
+    </w:p>
+    <w:p/>
+    <w:p>
+      <w:r>
+        <w:t>Dans le cadre de la 1</w:t>
+      </w:r>
+      <w:r>
+        <w:rPr>
+          <w:vertAlign w:val="superscript"/>
+        </w:rPr>
+        <w:t>ère</w:t>
+      </w:r>
+      <w:r>
+        <w:t xml:space="preserve"> année d</w:t>
+      </w:r>
+      <w:r>
+        <w:t xml:space="preserve">u </w:t>
+      </w:r>
+      <w:proofErr w:type="spellStart"/>
+      <w:r>
+        <w:t>Bachelor</w:t>
+      </w:r>
+      <w:proofErr w:type="spellEnd"/>
+      <w:r>
+        <w:t xml:space="preserve"> de la Campus </w:t>
+      </w:r>
+      <w:proofErr w:type="spellStart"/>
+      <w:r>
+        <w:t>Academy</w:t>
+      </w:r>
+      <w:proofErr w:type="spellEnd"/>
+      <w:r>
+        <w:t xml:space="preserve"> nous devons réalis</w:t>
+      </w:r>
+      <w:r>
+        <w:t>er</w:t>
+      </w:r>
+      <w:r>
+        <w:t xml:space="preserve"> un portfolio personnel.</w:t>
+      </w:r>
+      <w:r>
+        <w:t xml:space="preserve"> Il sera réalisé en deux temps : une fois fin Décembre et une seconde partie en Février.</w:t>
+      </w:r>
+    </w:p>
+    <w:p>
+      <w:pPr>
+        <w:pStyle w:val="Titre1"/>
+      </w:pPr>
+      <w:bookmarkStart w:id="1" w:name="_Toc27777398"/>
+      <w:r>
+        <w:t>2 – Langages utilisés</w:t>
+      </w:r>
+      <w:bookmarkEnd w:id="1"/>
+    </w:p>
+    <w:p>
+      <w:r>
+        <w:t>Nous devons utiliser le HTML/CSS dans cette première partie avec possibilité de JavaScript.</w:t>
+      </w:r>
+      <w:r>
+        <w:br/>
+        <w:t>Nous devons établir le schéma de la base de données afin de la construire plus tard en SQL.</w:t>
+      </w:r>
+    </w:p>
+    <w:p>
+      <w:r>
+        <w:t>Le travail devra aussi être enregistrer sur la plateforme GIT.</w:t>
+      </w:r>
+    </w:p>
+    <w:p/>
+    <w:p/>
+    <w:p/>
+    <w:p/>
+    <w:p/>
+    <w:p/>
+    <w:p/>
+    <w:p/>
+    <w:p/>
+    <w:p>
+      <w:bookmarkStart w:id="2" w:name="_GoBack"/>
+      <w:bookmarkEnd w:id="2"/>
+    </w:p>
+    <w:p>
+      <w:pPr>
+        <w:pStyle w:val="Titre1"/>
+      </w:pPr>
+      <w:bookmarkStart w:id="3" w:name="_Toc27777399"/>
+      <w:r>
+        <w:lastRenderedPageBreak/>
+        <w:t>3 – Wireframe du portfolio</w:t>
+      </w:r>
+      <w:bookmarkEnd w:id="3"/>
     </w:p>
     <w:p/>
     <w:p>
@@ -54,66 +694,80 @@
           <w:ilvl w:val="0"/>
           <w:numId w:val="1"/>
         </w:numPr>
-      </w:pPr>
-      <w:r>
-        <w:t xml:space="preserve">Page principale : </w:t>
-      </w:r>
-      <w:hyperlink r:id="rId5" w:history="1">
+        <w:rPr>
+          <w:rStyle w:val="Lienhypertexte"/>
+          <w:color w:val="auto"/>
+          <w:u w:val="none"/>
+        </w:rPr>
+      </w:pPr>
+      <w:r>
+        <w:t xml:space="preserve">Page </w:t>
+      </w:r>
+      <w:r>
+        <w:t>d’accueil</w:t>
+      </w:r>
+      <w:r>
+        <w:t xml:space="preserve"> : </w:t>
+      </w:r>
+      <w:hyperlink r:id="rId6" w:history="1">
         <w:r>
           <w:rPr>
             <w:rStyle w:val="Lienhypertexte"/>
           </w:rPr>
           <w:t>https://wireframe.cc/dL1x6b</w:t>
         </w:r>
+        <w:r>
+          <w:rPr>
+            <w:rStyle w:val="Lienhypertexte"/>
+            <w:noProof/>
+          </w:rPr>
+          <w:drawing>
+            <wp:inline distT="0" distB="0" distL="0" distR="0" wp14:anchorId="236AE090" wp14:editId="5635B486">
+              <wp:extent cx="5279757" cy="3461173"/>
+              <wp:effectExtent l="0" t="0" r="0" b="6350"/>
+              <wp:docPr id="1" name="Image 1"/>
+              <wp:cNvGraphicFramePr>
+                <a:graphicFrameLocks xmlns:a="http://schemas.openxmlformats.org/drawingml/2006/main" noChangeAspect="1"/>
+              </wp:cNvGraphicFramePr>
+              <a:graphic xmlns:a="http://schemas.openxmlformats.org/drawingml/2006/main">
+                <a:graphicData uri="http://schemas.openxmlformats.org/drawingml/2006/picture">
+                  <pic:pic xmlns:pic="http://schemas.openxmlformats.org/drawingml/2006/picture">
+                    <pic:nvPicPr>
+                      <pic:cNvPr id="1" name=""/>
+                      <pic:cNvPicPr/>
+                    </pic:nvPicPr>
+                    <pic:blipFill rotWithShape="1">
+                      <a:blip r:embed="rId7"/>
+                      <a:srcRect l="14487" t="10939" r="16282" b="8377"/>
+                      <a:stretch/>
+                    </pic:blipFill>
+                    <pic:spPr bwMode="auto">
+                      <a:xfrm>
+                        <a:off x="0" y="0"/>
+                        <a:ext cx="5296153" cy="3471921"/>
+                      </a:xfrm>
+                      <a:prstGeom prst="rect">
+                        <a:avLst/>
+                      </a:prstGeom>
+                      <a:ln>
+                        <a:noFill/>
+                      </a:ln>
+                      <a:extLst>
+                        <a:ext uri="{53640926-AAD7-44D8-BBD7-CCE9431645EC}">
+                          <a14:shadowObscured xmlns:a14="http://schemas.microsoft.com/office/drawing/2010/main"/>
+                        </a:ext>
+                      </a:extLst>
+                    </pic:spPr>
+                  </pic:pic>
+                </a:graphicData>
+              </a:graphic>
+            </wp:inline>
+          </w:drawing>
+        </w:r>
       </w:hyperlink>
-      <w:r>
-        <w:rPr>
-          <w:noProof/>
-        </w:rPr>
-        <w:drawing>
-          <wp:inline distT="0" distB="0" distL="0" distR="0" wp14:anchorId="27690E84" wp14:editId="77F6DED9">
-            <wp:extent cx="5279757" cy="3461173"/>
-            <wp:effectExtent l="0" t="0" r="0" b="6350"/>
-            <wp:docPr id="1" name="Image 1"/>
-            <wp:cNvGraphicFramePr>
-              <a:graphicFrameLocks xmlns:a="http://schemas.openxmlformats.org/drawingml/2006/main" noChangeAspect="1"/>
-            </wp:cNvGraphicFramePr>
-            <a:graphic xmlns:a="http://schemas.openxmlformats.org/drawingml/2006/main">
-              <a:graphicData uri="http://schemas.openxmlformats.org/drawingml/2006/picture">
-                <pic:pic xmlns:pic="http://schemas.openxmlformats.org/drawingml/2006/picture">
-                  <pic:nvPicPr>
-                    <pic:cNvPr id="1" name=""/>
-                    <pic:cNvPicPr/>
-                  </pic:nvPicPr>
-                  <pic:blipFill rotWithShape="1">
-                    <a:blip r:embed="rId6"/>
-                    <a:srcRect l="14487" t="10939" r="16282" b="8377"/>
-                    <a:stretch/>
-                  </pic:blipFill>
-                  <pic:spPr bwMode="auto">
-                    <a:xfrm>
-                      <a:off x="0" y="0"/>
-                      <a:ext cx="5296153" cy="3471921"/>
-                    </a:xfrm>
-                    <a:prstGeom prst="rect">
-                      <a:avLst/>
-                    </a:prstGeom>
-                    <a:ln>
-                      <a:noFill/>
-                    </a:ln>
-                    <a:extLst>
-                      <a:ext uri="{53640926-AAD7-44D8-BBD7-CCE9431645EC}">
-                        <a14:shadowObscured xmlns:a14="http://schemas.microsoft.com/office/drawing/2010/main"/>
-                      </a:ext>
-                    </a:extLst>
-                  </pic:spPr>
-                </pic:pic>
-              </a:graphicData>
-            </a:graphic>
-          </wp:inline>
-        </w:drawing>
-      </w:r>
-    </w:p>
+    </w:p>
+    <w:p/>
+    <w:p/>
     <w:p>
       <w:pPr>
         <w:pStyle w:val="Paragraphedeliste"/>
@@ -123,12 +777,15 @@
         </w:numPr>
       </w:pPr>
       <w:r>
-        <w:t>Page p</w:t>
-      </w:r>
-      <w:r>
-        <w:t xml:space="preserve">ersonnalité : </w:t>
-      </w:r>
-      <w:hyperlink r:id="rId7" w:history="1">
+        <w:t>Page</w:t>
+      </w:r>
+      <w:r>
+        <w:t xml:space="preserve"> Parcours</w:t>
+      </w:r>
+      <w:r>
+        <w:t xml:space="preserve"> : </w:t>
+      </w:r>
+      <w:hyperlink r:id="rId8" w:history="1">
         <w:r>
           <w:rPr>
             <w:rStyle w:val="Lienhypertexte"/>
@@ -156,7 +813,7 @@
                       <pic:cNvPicPr/>
                     </pic:nvPicPr>
                     <pic:blipFill rotWithShape="1">
-                      <a:blip r:embed="rId8"/>
+                      <a:blip r:embed="rId9"/>
                       <a:srcRect l="16153" t="18006" r="15128" b="5413"/>
                       <a:stretch/>
                     </pic:blipFill>
@@ -193,67 +850,80 @@
           <w:ilvl w:val="0"/>
           <w:numId w:val="1"/>
         </w:numPr>
-      </w:pPr>
-      <w:r>
-        <w:lastRenderedPageBreak/>
+        <w:rPr>
+          <w:rStyle w:val="Lienhypertexte"/>
+          <w:color w:val="auto"/>
+          <w:u w:val="none"/>
+        </w:rPr>
+      </w:pPr>
+      <w:r>
         <w:t xml:space="preserve">Page professionnelle : </w:t>
       </w:r>
-      <w:hyperlink r:id="rId9" w:history="1">
+      <w:hyperlink r:id="rId10" w:history="1">
         <w:r>
           <w:rPr>
             <w:rStyle w:val="Lienhypertexte"/>
           </w:rPr>
           <w:t>https://wireframe.cc/7k09ne</w:t>
         </w:r>
+        <w:r>
+          <w:rPr>
+            <w:rStyle w:val="Lienhypertexte"/>
+            <w:noProof/>
+          </w:rPr>
+          <w:drawing>
+            <wp:inline distT="0" distB="0" distL="0" distR="0" wp14:anchorId="770631E4" wp14:editId="43B4E692">
+              <wp:extent cx="4168140" cy="2590800"/>
+              <wp:effectExtent l="0" t="0" r="3810" b="0"/>
+              <wp:docPr id="3" name="Image 3"/>
+              <wp:cNvGraphicFramePr>
+                <a:graphicFrameLocks xmlns:a="http://schemas.openxmlformats.org/drawingml/2006/main" noChangeAspect="1"/>
+              </wp:cNvGraphicFramePr>
+              <a:graphic xmlns:a="http://schemas.openxmlformats.org/drawingml/2006/main">
+                <a:graphicData uri="http://schemas.openxmlformats.org/drawingml/2006/picture">
+                  <pic:pic xmlns:pic="http://schemas.openxmlformats.org/drawingml/2006/picture">
+                    <pic:nvPicPr>
+                      <pic:cNvPr id="1" name=""/>
+                      <pic:cNvPicPr/>
+                    </pic:nvPicPr>
+                    <pic:blipFill rotWithShape="1">
+                      <a:blip r:embed="rId11"/>
+                      <a:srcRect l="14858" t="17047" r="15213" b="5681"/>
+                      <a:stretch/>
+                    </pic:blipFill>
+                    <pic:spPr bwMode="auto">
+                      <a:xfrm>
+                        <a:off x="0" y="0"/>
+                        <a:ext cx="4168140" cy="2590800"/>
+                      </a:xfrm>
+                      <a:prstGeom prst="rect">
+                        <a:avLst/>
+                      </a:prstGeom>
+                      <a:ln>
+                        <a:noFill/>
+                      </a:ln>
+                      <a:extLst>
+                        <a:ext uri="{53640926-AAD7-44D8-BBD7-CCE9431645EC}">
+                          <a14:shadowObscured xmlns:a14="http://schemas.microsoft.com/office/drawing/2010/main"/>
+                        </a:ext>
+                      </a:extLst>
+                    </pic:spPr>
+                  </pic:pic>
+                </a:graphicData>
+              </a:graphic>
+            </wp:inline>
+          </w:drawing>
+        </w:r>
       </w:hyperlink>
-      <w:r>
-        <w:rPr>
-          <w:noProof/>
-        </w:rPr>
-        <w:drawing>
-          <wp:inline distT="0" distB="0" distL="0" distR="0" wp14:anchorId="2243C8B4" wp14:editId="5A6C9134">
-            <wp:extent cx="4168140" cy="2590800"/>
-            <wp:effectExtent l="0" t="0" r="3810" b="0"/>
-            <wp:docPr id="3" name="Image 3"/>
-            <wp:cNvGraphicFramePr>
-              <a:graphicFrameLocks xmlns:a="http://schemas.openxmlformats.org/drawingml/2006/main" noChangeAspect="1"/>
-            </wp:cNvGraphicFramePr>
-            <a:graphic xmlns:a="http://schemas.openxmlformats.org/drawingml/2006/main">
-              <a:graphicData uri="http://schemas.openxmlformats.org/drawingml/2006/picture">
-                <pic:pic xmlns:pic="http://schemas.openxmlformats.org/drawingml/2006/picture">
-                  <pic:nvPicPr>
-                    <pic:cNvPr id="1" name=""/>
-                    <pic:cNvPicPr/>
-                  </pic:nvPicPr>
-                  <pic:blipFill rotWithShape="1">
-                    <a:blip r:embed="rId10"/>
-                    <a:srcRect l="14858" t="17047" r="15213" b="5681"/>
-                    <a:stretch/>
-                  </pic:blipFill>
-                  <pic:spPr bwMode="auto">
-                    <a:xfrm>
-                      <a:off x="0" y="0"/>
-                      <a:ext cx="4168140" cy="2590800"/>
-                    </a:xfrm>
-                    <a:prstGeom prst="rect">
-                      <a:avLst/>
-                    </a:prstGeom>
-                    <a:ln>
-                      <a:noFill/>
-                    </a:ln>
-                    <a:extLst>
-                      <a:ext uri="{53640926-AAD7-44D8-BBD7-CCE9431645EC}">
-                        <a14:shadowObscured xmlns:a14="http://schemas.microsoft.com/office/drawing/2010/main"/>
-                      </a:ext>
-                    </a:extLst>
-                  </pic:spPr>
-                </pic:pic>
-              </a:graphicData>
-            </a:graphic>
-          </wp:inline>
-        </w:drawing>
-      </w:r>
-    </w:p>
+    </w:p>
+    <w:p>
+      <w:pPr>
+        <w:pStyle w:val="Paragraphedeliste"/>
+      </w:pPr>
+    </w:p>
+    <w:p/>
+    <w:p/>
+    <w:p/>
     <w:p>
       <w:pPr>
         <w:pStyle w:val="Paragraphedeliste"/>
@@ -268,7 +938,7 @@
       <w:r>
         <w:t xml:space="preserve">Formulaire contact : </w:t>
       </w:r>
-      <w:hyperlink r:id="rId11" w:history="1">
+      <w:hyperlink r:id="rId12" w:history="1">
         <w:r>
           <w:rPr>
             <w:rStyle w:val="Lienhypertexte"/>
@@ -296,7 +966,7 @@
                     <pic:cNvPicPr/>
                   </pic:nvPicPr>
                   <pic:blipFill rotWithShape="1">
-                    <a:blip r:embed="rId12"/>
+                    <a:blip r:embed="rId13"/>
                     <a:srcRect l="15257" t="18006" r="16026" b="5185"/>
                     <a:stretch/>
                   </pic:blipFill>
@@ -325,6 +995,267 @@
       </w:r>
     </w:p>
     <w:p/>
+    <w:p/>
+    <w:p/>
+    <w:p>
+      <w:pPr>
+        <w:pStyle w:val="Titre1"/>
+      </w:pPr>
+      <w:bookmarkStart w:id="4" w:name="_Toc27777400"/>
+      <w:r>
+        <w:lastRenderedPageBreak/>
+        <w:t>4 – Maquette du site</w:t>
+      </w:r>
+      <w:bookmarkEnd w:id="4"/>
+    </w:p>
+    <w:p/>
+    <w:p>
+      <w:r>
+        <w:t>Page d’accueil</w:t>
+      </w:r>
+    </w:p>
+    <w:p>
+      <w:r>
+        <w:rPr>
+          <w:noProof/>
+        </w:rPr>
+        <w:drawing>
+          <wp:inline distT="0" distB="0" distL="0" distR="0" wp14:anchorId="6A3EB84E" wp14:editId="7DEFA80C">
+            <wp:extent cx="5958840" cy="2978150"/>
+            <wp:effectExtent l="0" t="0" r="3810" b="0"/>
+            <wp:docPr id="4" name="Image 4"/>
+            <wp:cNvGraphicFramePr>
+              <a:graphicFrameLocks xmlns:a="http://schemas.openxmlformats.org/drawingml/2006/main" noChangeAspect="1"/>
+            </wp:cNvGraphicFramePr>
+            <a:graphic xmlns:a="http://schemas.openxmlformats.org/drawingml/2006/main">
+              <a:graphicData uri="http://schemas.openxmlformats.org/drawingml/2006/picture">
+                <pic:pic xmlns:pic="http://schemas.openxmlformats.org/drawingml/2006/picture">
+                  <pic:nvPicPr>
+                    <pic:cNvPr id="1" name=""/>
+                    <pic:cNvPicPr/>
+                  </pic:nvPicPr>
+                  <pic:blipFill rotWithShape="1">
+                    <a:blip r:embed="rId14"/>
+                    <a:srcRect l="1" t="11141" r="-9"/>
+                    <a:stretch/>
+                  </pic:blipFill>
+                  <pic:spPr bwMode="auto">
+                    <a:xfrm>
+                      <a:off x="0" y="0"/>
+                      <a:ext cx="5959405" cy="2978433"/>
+                    </a:xfrm>
+                    <a:prstGeom prst="rect">
+                      <a:avLst/>
+                    </a:prstGeom>
+                    <a:ln>
+                      <a:noFill/>
+                    </a:ln>
+                    <a:extLst>
+                      <a:ext uri="{53640926-AAD7-44D8-BBD7-CCE9431645EC}">
+                        <a14:shadowObscured xmlns:a14="http://schemas.microsoft.com/office/drawing/2010/main"/>
+                      </a:ext>
+                    </a:extLst>
+                  </pic:spPr>
+                </pic:pic>
+              </a:graphicData>
+            </a:graphic>
+          </wp:inline>
+        </w:drawing>
+      </w:r>
+    </w:p>
+    <w:p/>
+    <w:p/>
+    <w:p/>
+    <w:p>
+      <w:r>
+        <w:t>Page Parcours</w:t>
+      </w:r>
+    </w:p>
+    <w:p>
+      <w:r>
+        <w:rPr>
+          <w:noProof/>
+        </w:rPr>
+        <w:drawing>
+          <wp:inline distT="0" distB="0" distL="0" distR="0" wp14:anchorId="02EE89EC" wp14:editId="0E27467F">
+            <wp:extent cx="5951220" cy="2969895"/>
+            <wp:effectExtent l="0" t="0" r="0" b="1905"/>
+            <wp:docPr id="6" name="Image 6"/>
+            <wp:cNvGraphicFramePr>
+              <a:graphicFrameLocks xmlns:a="http://schemas.openxmlformats.org/drawingml/2006/main" noChangeAspect="1"/>
+            </wp:cNvGraphicFramePr>
+            <a:graphic xmlns:a="http://schemas.openxmlformats.org/drawingml/2006/main">
+              <a:graphicData uri="http://schemas.openxmlformats.org/drawingml/2006/picture">
+                <pic:pic xmlns:pic="http://schemas.openxmlformats.org/drawingml/2006/picture">
+                  <pic:nvPicPr>
+                    <pic:cNvPr id="1" name=""/>
+                    <pic:cNvPicPr/>
+                  </pic:nvPicPr>
+                  <pic:blipFill rotWithShape="1">
+                    <a:blip r:embed="rId15"/>
+                    <a:srcRect t="11168" r="-128"/>
+                    <a:stretch/>
+                  </pic:blipFill>
+                  <pic:spPr bwMode="auto">
+                    <a:xfrm>
+                      <a:off x="0" y="0"/>
+                      <a:ext cx="5951220" cy="2969895"/>
+                    </a:xfrm>
+                    <a:prstGeom prst="rect">
+                      <a:avLst/>
+                    </a:prstGeom>
+                    <a:ln>
+                      <a:noFill/>
+                    </a:ln>
+                    <a:extLst>
+                      <a:ext uri="{53640926-AAD7-44D8-BBD7-CCE9431645EC}">
+                        <a14:shadowObscured xmlns:a14="http://schemas.microsoft.com/office/drawing/2010/main"/>
+                      </a:ext>
+                    </a:extLst>
+                  </pic:spPr>
+                </pic:pic>
+              </a:graphicData>
+            </a:graphic>
+          </wp:inline>
+        </w:drawing>
+      </w:r>
+    </w:p>
+    <w:p/>
+    <w:p>
+      <w:r>
+        <w:t>Page Professionnelle</w:t>
+      </w:r>
+    </w:p>
+    <w:p>
+      <w:r>
+        <w:rPr>
+          <w:noProof/>
+        </w:rPr>
+        <w:drawing>
+          <wp:inline distT="0" distB="0" distL="0" distR="0" wp14:anchorId="17AF5FDB" wp14:editId="239AD940">
+            <wp:extent cx="5920740" cy="2962275"/>
+            <wp:effectExtent l="0" t="0" r="3810" b="9525"/>
+            <wp:docPr id="7" name="Image 7"/>
+            <wp:cNvGraphicFramePr>
+              <a:graphicFrameLocks xmlns:a="http://schemas.openxmlformats.org/drawingml/2006/main" noChangeAspect="1"/>
+            </wp:cNvGraphicFramePr>
+            <a:graphic xmlns:a="http://schemas.openxmlformats.org/drawingml/2006/main">
+              <a:graphicData uri="http://schemas.openxmlformats.org/drawingml/2006/picture">
+                <pic:pic xmlns:pic="http://schemas.openxmlformats.org/drawingml/2006/picture">
+                  <pic:nvPicPr>
+                    <pic:cNvPr id="1" name=""/>
+                    <pic:cNvPicPr/>
+                  </pic:nvPicPr>
+                  <pic:blipFill rotWithShape="1">
+                    <a:blip r:embed="rId16"/>
+                    <a:srcRect t="11396" r="385"/>
+                    <a:stretch/>
+                  </pic:blipFill>
+                  <pic:spPr bwMode="auto">
+                    <a:xfrm>
+                      <a:off x="0" y="0"/>
+                      <a:ext cx="5920740" cy="2962275"/>
+                    </a:xfrm>
+                    <a:prstGeom prst="rect">
+                      <a:avLst/>
+                    </a:prstGeom>
+                    <a:ln>
+                      <a:noFill/>
+                    </a:ln>
+                    <a:extLst>
+                      <a:ext uri="{53640926-AAD7-44D8-BBD7-CCE9431645EC}">
+                        <a14:shadowObscured xmlns:a14="http://schemas.microsoft.com/office/drawing/2010/main"/>
+                      </a:ext>
+                    </a:extLst>
+                  </pic:spPr>
+                </pic:pic>
+              </a:graphicData>
+            </a:graphic>
+          </wp:inline>
+        </w:drawing>
+      </w:r>
+    </w:p>
+    <w:p/>
+    <w:p/>
+    <w:p/>
+    <w:p/>
+    <w:p>
+      <w:r>
+        <w:t>Page Formulaire</w:t>
+      </w:r>
+    </w:p>
+    <w:p>
+      <w:r>
+        <w:rPr>
+          <w:noProof/>
+        </w:rPr>
+        <w:drawing>
+          <wp:inline distT="0" distB="0" distL="0" distR="0" wp14:anchorId="3CDCCB7E" wp14:editId="3528317D">
+            <wp:extent cx="5935980" cy="2977515"/>
+            <wp:effectExtent l="0" t="0" r="7620" b="0"/>
+            <wp:docPr id="8" name="Image 8"/>
+            <wp:cNvGraphicFramePr>
+              <a:graphicFrameLocks xmlns:a="http://schemas.openxmlformats.org/drawingml/2006/main" noChangeAspect="1"/>
+            </wp:cNvGraphicFramePr>
+            <a:graphic xmlns:a="http://schemas.openxmlformats.org/drawingml/2006/main">
+              <a:graphicData uri="http://schemas.openxmlformats.org/drawingml/2006/picture">
+                <pic:pic xmlns:pic="http://schemas.openxmlformats.org/drawingml/2006/picture">
+                  <pic:nvPicPr>
+                    <pic:cNvPr id="1" name=""/>
+                    <pic:cNvPicPr/>
+                  </pic:nvPicPr>
+                  <pic:blipFill rotWithShape="1">
+                    <a:blip r:embed="rId17"/>
+                    <a:srcRect t="10940" r="128"/>
+                    <a:stretch/>
+                  </pic:blipFill>
+                  <pic:spPr bwMode="auto">
+                    <a:xfrm>
+                      <a:off x="0" y="0"/>
+                      <a:ext cx="5935980" cy="2977515"/>
+                    </a:xfrm>
+                    <a:prstGeom prst="rect">
+                      <a:avLst/>
+                    </a:prstGeom>
+                    <a:ln>
+                      <a:noFill/>
+                    </a:ln>
+                    <a:extLst>
+                      <a:ext uri="{53640926-AAD7-44D8-BBD7-CCE9431645EC}">
+                        <a14:shadowObscured xmlns:a14="http://schemas.microsoft.com/office/drawing/2010/main"/>
+                      </a:ext>
+                    </a:extLst>
+                  </pic:spPr>
+                </pic:pic>
+              </a:graphicData>
+            </a:graphic>
+          </wp:inline>
+        </w:drawing>
+      </w:r>
+    </w:p>
+    <w:p>
+      <w:pPr>
+        <w:pStyle w:val="Titre1"/>
+      </w:pPr>
+    </w:p>
+    <w:p>
+      <w:pPr>
+        <w:pStyle w:val="Titre1"/>
+      </w:pPr>
+    </w:p>
+    <w:p>
+      <w:pPr>
+        <w:pStyle w:val="Titre1"/>
+      </w:pPr>
+      <w:bookmarkStart w:id="5" w:name="_Toc27777401"/>
+      <w:r>
+        <w:t>5 – Lien du GIT</w:t>
+      </w:r>
+      <w:bookmarkEnd w:id="5"/>
+      <w:r>
+        <w:t> </w:t>
+      </w:r>
+    </w:p>
     <w:p>
       <w:pPr>
         <w:ind w:left="360"/>
@@ -336,8 +1267,11 @@
     <w:p>
       <w:pPr>
         <w:ind w:left="360"/>
-      </w:pPr>
-      <w:hyperlink r:id="rId13" w:history="1">
+        <w:rPr>
+          <w:rStyle w:val="Lienhypertexte"/>
+        </w:rPr>
+      </w:pPr>
+      <w:hyperlink r:id="rId18" w:history="1">
         <w:r>
           <w:rPr>
             <w:rStyle w:val="Lienhypertexte"/>
@@ -349,8 +1283,96 @@
     <w:p>
       <w:pPr>
         <w:ind w:left="360"/>
-      </w:pPr>
-    </w:p>
+        <w:rPr>
+          <w:rStyle w:val="Lienhypertexte"/>
+        </w:rPr>
+      </w:pPr>
+    </w:p>
+    <w:p>
+      <w:pPr>
+        <w:pStyle w:val="Titre1"/>
+      </w:pPr>
+      <w:bookmarkStart w:id="6" w:name="_Toc27777402"/>
+      <w:r>
+        <w:t>6 – Schéma base de données</w:t>
+      </w:r>
+      <w:bookmarkEnd w:id="6"/>
+    </w:p>
+    <w:p>
+      <w:r>
+        <w:rPr>
+          <w:noProof/>
+        </w:rPr>
+        <w:drawing>
+          <wp:inline distT="0" distB="0" distL="0" distR="0" wp14:anchorId="786F910A" wp14:editId="53237C52">
+            <wp:extent cx="5943600" cy="4081145"/>
+            <wp:effectExtent l="0" t="0" r="0" b="0"/>
+            <wp:docPr id="10" name="Image 10" descr="Base de Données MySQL"/>
+            <wp:cNvGraphicFramePr>
+              <a:graphicFrameLocks xmlns:a="http://schemas.openxmlformats.org/drawingml/2006/main" noChangeAspect="1"/>
+            </wp:cNvGraphicFramePr>
+            <a:graphic xmlns:a="http://schemas.openxmlformats.org/drawingml/2006/main">
+              <a:graphicData uri="http://schemas.openxmlformats.org/drawingml/2006/picture">
+                <pic:pic xmlns:pic="http://schemas.openxmlformats.org/drawingml/2006/picture">
+                  <pic:nvPicPr>
+                    <pic:cNvPr id="10" name="baseDeDonnees.png"/>
+                    <pic:cNvPicPr/>
+                  </pic:nvPicPr>
+                  <pic:blipFill>
+                    <a:blip r:embed="rId19">
+                      <a:extLst>
+                        <a:ext uri="{28A0092B-C50C-407E-A947-70E740481C1C}">
+                          <a14:useLocalDpi xmlns:a14="http://schemas.microsoft.com/office/drawing/2010/main" val="0"/>
+                        </a:ext>
+                      </a:extLst>
+                    </a:blip>
+                    <a:stretch>
+                      <a:fillRect/>
+                    </a:stretch>
+                  </pic:blipFill>
+                  <pic:spPr>
+                    <a:xfrm>
+                      <a:off x="0" y="0"/>
+                      <a:ext cx="5943600" cy="4081145"/>
+                    </a:xfrm>
+                    <a:prstGeom prst="rect">
+                      <a:avLst/>
+                    </a:prstGeom>
+                  </pic:spPr>
+                </pic:pic>
+              </a:graphicData>
+            </a:graphic>
+          </wp:inline>
+        </w:drawing>
+      </w:r>
+    </w:p>
+    <w:p>
+      <w:pPr>
+        <w:pStyle w:val="Titre1"/>
+      </w:pPr>
+      <w:bookmarkStart w:id="7" w:name="_Toc27777403"/>
+      <w:r>
+        <w:t>7 – Planning</w:t>
+      </w:r>
+      <w:bookmarkEnd w:id="7"/>
+    </w:p>
+    <w:p/>
+    <w:p>
+      <w:r>
+        <w:t xml:space="preserve">Le planning des journées est disponible dans le zip sous </w:t>
+      </w:r>
+      <w:r>
+        <w:t>le nom de fichier :</w:t>
+      </w:r>
+    </w:p>
+    <w:p>
+      <w:proofErr w:type="spellStart"/>
+      <w:r>
+        <w:t>planningAntoineMarquaille.ods</w:t>
+      </w:r>
+      <w:proofErr w:type="spellEnd"/>
+    </w:p>
+    <w:p/>
     <w:sectPr>
       <w:pgSz w:w="12240" w:h="15840"/>
       <w:pgMar w:top="1440" w:right="1440" w:bottom="1440" w:left="1440" w:header="708" w:footer="708" w:gutter="0"/>
@@ -880,6 +1902,27 @@
     <w:name w:val="Normal"/>
     <w:qFormat/>
   </w:style>
+  <w:style w:type="paragraph" w:styleId="Titre1">
+    <w:name w:val="heading 1"/>
+    <w:basedOn w:val="Normal"/>
+    <w:next w:val="Normal"/>
+    <w:link w:val="Titre1Car"/>
+    <w:uiPriority w:val="9"/>
+    <w:qFormat/>
+    <w:rsid w:val="00574454"/>
+    <w:pPr>
+      <w:keepNext/>
+      <w:keepLines/>
+      <w:spacing w:before="240" w:after="0"/>
+      <w:outlineLvl w:val="0"/>
+    </w:pPr>
+    <w:rPr>
+      <w:rFonts w:asciiTheme="majorHAnsi" w:eastAsiaTheme="majorEastAsia" w:hAnsiTheme="majorHAnsi" w:cstheme="majorBidi"/>
+      <w:color w:val="2F5496" w:themeColor="accent1" w:themeShade="BF"/>
+      <w:sz w:val="32"/>
+      <w:szCs w:val="32"/>
+    </w:rPr>
+  </w:style>
   <w:style w:type="character" w:default="1" w:styleId="Policepardfaut">
     <w:name w:val="Default Paragraph Font"/>
     <w:uiPriority w:val="1"/>
@@ -945,6 +1988,46 @@
     <w:name w:val="savedurl"/>
     <w:basedOn w:val="Policepardfaut"/>
     <w:rsid w:val="009505CE"/>
+  </w:style>
+  <w:style w:type="character" w:customStyle="1" w:styleId="Titre1Car">
+    <w:name w:val="Titre 1 Car"/>
+    <w:basedOn w:val="Policepardfaut"/>
+    <w:link w:val="Titre1"/>
+    <w:uiPriority w:val="9"/>
+    <w:rsid w:val="00574454"/>
+    <w:rPr>
+      <w:rFonts w:asciiTheme="majorHAnsi" w:eastAsiaTheme="majorEastAsia" w:hAnsiTheme="majorHAnsi" w:cstheme="majorBidi"/>
+      <w:color w:val="2F5496" w:themeColor="accent1" w:themeShade="BF"/>
+      <w:sz w:val="32"/>
+      <w:szCs w:val="32"/>
+    </w:rPr>
+  </w:style>
+  <w:style w:type="paragraph" w:styleId="En-ttedetabledesmatires">
+    <w:name w:val="TOC Heading"/>
+    <w:basedOn w:val="Titre1"/>
+    <w:next w:val="Normal"/>
+    <w:uiPriority w:val="39"/>
+    <w:unhideWhenUsed/>
+    <w:qFormat/>
+    <w:rsid w:val="00BD0991"/>
+    <w:pPr>
+      <w:outlineLvl w:val="9"/>
+    </w:pPr>
+    <w:rPr>
+      <w:lang w:eastAsia="fr-FR"/>
+    </w:rPr>
+  </w:style>
+  <w:style w:type="paragraph" w:styleId="TM1">
+    <w:name w:val="toc 1"/>
+    <w:basedOn w:val="Normal"/>
+    <w:next w:val="Normal"/>
+    <w:autoRedefine/>
+    <w:uiPriority w:val="39"/>
+    <w:unhideWhenUsed/>
+    <w:rsid w:val="00BD0991"/>
+    <w:pPr>
+      <w:spacing w:after="100"/>
+    </w:pPr>
   </w:style>
 </w:styles>
 </file>
@@ -1242,4 +2325,16 @@
     </a:ext>
   </a:extLst>
 </a:theme>
+</file>
+
+<file path=customXml/item1.xml><?xml version="1.0" encoding="utf-8"?>
+<b:Sources xmlns:b="http://schemas.openxmlformats.org/officeDocument/2006/bibliography" xmlns="http://schemas.openxmlformats.org/officeDocument/2006/bibliography" SelectedStyle="\APASixthEditionOfficeOnline.xsl" StyleName="APA" Version="6"/>
+</file>
+
+<file path=customXml/itemProps1.xml><?xml version="1.0" encoding="utf-8"?>
+<ds:datastoreItem xmlns:ds="http://schemas.openxmlformats.org/officeDocument/2006/customXml" ds:itemID="{13734FAA-E0B8-4C11-94F3-5CD3F7BDCB8E}">
+  <ds:schemaRefs>
+    <ds:schemaRef ds:uri="http://schemas.openxmlformats.org/officeDocument/2006/bibliography"/>
+  </ds:schemaRefs>
+</ds:datastoreItem>
 </file>
</xml_diff>